<commit_message>
Introduce localized unicode compatible formatting of date and time
For this using babel and dateutil
</commit_message>
<xml_diff>
--- a/document_merge_service/api/tests/data/docx-template-filters.docx
+++ b/document_merge_service/api/tests/data/docx-template-filters.docx
@@ -25,7 +25,19 @@
         <w:rPr>
           <w:rFonts w:ascii="DejaVu Sans" w:hAnsi="DejaVu Sans"/>
         </w:rPr>
-        <w:t>{{ test_date | date(format=”%Y”) }}</w:t>
+        <w:t>{{ test_date | date(format=”Y”) }}</w:t>
+      </w:r>
+    </w:p>
+    <w:p>
+      <w:pPr>
+        <w:pStyle w:val="Normal"/>
+        <w:rPr/>
+      </w:pPr>
+      <w:r>
+        <w:rPr>
+          <w:rFonts w:ascii="DejaVu Sans" w:hAnsi="DejaVu Sans"/>
+        </w:rPr>
+        <w:t>{{ test_time | time(format=”H:m”) }}</w:t>
       </w:r>
     </w:p>
     <w:p>
@@ -61,7 +73,7 @@
           <w:color w:val="7587A6"/>
           <w:sz w:val="21"/>
         </w:rPr>
-        <w:t>in_format</w:t>
+        <w:t>format</w:t>
       </w:r>
       <w:r>
         <w:rPr>
@@ -81,47 +93,7 @@
           <w:color w:val="8F9D6A"/>
           <w:sz w:val="21"/>
         </w:rPr>
-        <w:t>"%H:%M-%Y-%m-%d"</w:t>
-      </w:r>
-      <w:r>
-        <w:rPr>
-          <w:rFonts w:ascii="Fira Code" w:hAnsi="Fira Code"/>
-          <w:b w:val="false"/>
-          <w:i w:val="false"/>
-          <w:color w:val="F8F8F8"/>
-          <w:sz w:val="21"/>
-        </w:rPr>
-        <w:t xml:space="preserve">, </w:t>
-      </w:r>
-      <w:r>
-        <w:rPr>
-          <w:rFonts w:ascii="Fira Code" w:hAnsi="Fira Code"/>
-          <w:b w:val="false"/>
-          <w:i w:val="false"/>
-          <w:color w:val="7587A6"/>
-          <w:sz w:val="21"/>
-        </w:rPr>
-        <w:t>out_format</w:t>
-      </w:r>
-      <w:r>
-        <w:rPr>
-          <w:rFonts w:ascii="Fira Code" w:hAnsi="Fira Code"/>
-          <w:b w:val="false"/>
-          <w:i w:val="false"/>
-          <w:color w:val="CDA869"/>
-          <w:sz w:val="21"/>
-        </w:rPr>
-        <w:t>=</w:t>
-      </w:r>
-      <w:r>
-        <w:rPr>
-          <w:rFonts w:ascii="Fira Code" w:hAnsi="Fira Code"/>
-          <w:b w:val="false"/>
-          <w:i w:val="false"/>
-          <w:color w:val="8F9D6A"/>
-          <w:sz w:val="21"/>
-        </w:rPr>
-        <w:t>"%H:%M”)</w:t>
+        <w:t>"H:m”)</w:t>
       </w:r>
       <w:r>
         <w:rPr>

</xml_diff>

<commit_message>
feat(jinja-filters): add replacemissingvalue filter
This commit adds a new jinja filter `getwithdefault`. This filter
works similarly as the `emptystring` filter, but accepts an optional
`default` argument used for replacement.

Closes #166
</commit_message>
<xml_diff>
--- a/document_merge_service/api/tests/data/docx-template-filters.docx
+++ b/document_merge_service/api/tests/data/docx-template-filters.docx
@@ -105,15 +105,51 @@
     <w:p>
       <w:pPr>
         <w:pStyle w:val="Normal"/>
-        <w:rPr>
-          <w:rFonts w:ascii="DejaVu Sans" w:hAnsi="DejaVu Sans"/>
-        </w:rPr>
+        <w:rPr/>
       </w:pPr>
       <w:r>
         <w:rPr>
           <w:rFonts w:ascii="DejaVu Sans" w:hAnsi="DejaVu Sans"/>
         </w:rPr>
         <w:t>{{ test_none | emptystring }}</w:t>
+      </w:r>
+    </w:p>
+    <w:p>
+      <w:pPr>
+        <w:pStyle w:val="Normal"/>
+        <w:rPr/>
+      </w:pPr>
+      <w:r>
+        <w:rPr>
+          <w:rFonts w:ascii="DejaVu Sans" w:hAnsi="DejaVu Sans"/>
+        </w:rPr>
+        <w:t>{{ test_none | getwithdefault }}</w:t>
+      </w:r>
+    </w:p>
+    <w:p>
+      <w:pPr>
+        <w:pStyle w:val="Normal"/>
+        <w:rPr/>
+      </w:pPr>
+      <w:r>
+        <w:rPr>
+          <w:rFonts w:ascii="DejaVu Sans" w:hAnsi="DejaVu Sans"/>
+        </w:rPr>
+        <w:t xml:space="preserve">{{ test_none | </w:t>
+      </w:r>
+      <w:bookmarkStart w:id="0" w:name="__DdeLink__14_2196324910"/>
+      <w:r>
+        <w:rPr>
+          <w:rFonts w:ascii="DejaVu Sans" w:hAnsi="DejaVu Sans"/>
+        </w:rPr>
+        <w:t>getwithdefault</w:t>
+      </w:r>
+      <w:bookmarkEnd w:id="0"/>
+      <w:r>
+        <w:rPr>
+          <w:rFonts w:ascii="DejaVu Sans" w:hAnsi="DejaVu Sans"/>
+        </w:rPr>
+        <w:t>(default=”something”) }}</w:t>
       </w:r>
     </w:p>
     <w:p>

</xml_diff>

<commit_message>
feat(template): convert to RichText when newlines
</commit_message>
<xml_diff>
--- a/document_merge_service/api/tests/data/docx-template-filters.docx
+++ b/document_merge_service/api/tests/data/docx-template-filters.docx
@@ -156,6 +156,44 @@
       <w:pPr>
         <w:pStyle w:val="Normal"/>
         <w:rPr/>
+      </w:pPr>
+      <w:r>
+        <w:rPr>
+          <w:rFonts w:ascii="DejaVu Sans" w:hAnsi="DejaVu Sans"/>
+        </w:rPr>
+        <w:t>{{</w:t>
+      </w:r>
+      <w:r>
+        <w:rPr>
+          <w:rFonts w:ascii="DejaVu Sans" w:hAnsi="DejaVu Sans"/>
+        </w:rPr>
+        <w:t>r</w:t>
+      </w:r>
+      <w:r>
+        <w:rPr>
+          <w:rFonts w:ascii="DejaVu Sans" w:hAnsi="DejaVu Sans"/>
+        </w:rPr>
+        <w:t xml:space="preserve"> test_</w:t>
+      </w:r>
+      <w:r>
+        <w:rPr>
+          <w:rFonts w:ascii="DejaVu Sans" w:hAnsi="DejaVu Sans"/>
+        </w:rPr>
+        <w:t>richtext</w:t>
+      </w:r>
+      <w:r>
+        <w:rPr>
+          <w:rFonts w:ascii="DejaVu Sans" w:hAnsi="DejaVu Sans"/>
+        </w:rPr>
+        <w:t xml:space="preserve"> }}</w:t>
+      </w:r>
+    </w:p>
+    <w:p>
+      <w:pPr>
+        <w:pStyle w:val="Normal"/>
+        <w:rPr>
+          <w:rFonts w:ascii="DejaVu Sans" w:hAnsi="DejaVu Sans"/>
+        </w:rPr>
       </w:pPr>
       <w:r>
         <w:rPr/>

</xml_diff>

<commit_message>
feat(richtext): convert to rich-text in nested data
</commit_message>
<xml_diff>
--- a/document_merge_service/api/tests/data/docx-template-filters.docx
+++ b/document_merge_service/api/tests/data/docx-template-filters.docx
@@ -161,25 +161,13 @@
         <w:rPr>
           <w:rFonts w:ascii="DejaVu Sans" w:hAnsi="DejaVu Sans"/>
         </w:rPr>
-        <w:t>{{</w:t>
-      </w:r>
-      <w:r>
-        <w:rPr>
-          <w:rFonts w:ascii="DejaVu Sans" w:hAnsi="DejaVu Sans"/>
-        </w:rPr>
-        <w:t>r</w:t>
-      </w:r>
-      <w:r>
-        <w:rPr>
-          <w:rFonts w:ascii="DejaVu Sans" w:hAnsi="DejaVu Sans"/>
-        </w:rPr>
-        <w:t xml:space="preserve"> test_</w:t>
-      </w:r>
-      <w:r>
-        <w:rPr>
-          <w:rFonts w:ascii="DejaVu Sans" w:hAnsi="DejaVu Sans"/>
-        </w:rPr>
-        <w:t>richtext</w:t>
+        <w:t>{{r test_richtext.</w:t>
+      </w:r>
+      <w:r>
+        <w:rPr>
+          <w:rFonts w:ascii="DejaVu Sans" w:hAnsi="DejaVu Sans"/>
+        </w:rPr>
+        <w:t>nested</w:t>
       </w:r>
       <w:r>
         <w:rPr>
@@ -191,9 +179,7 @@
     <w:p>
       <w:pPr>
         <w:pStyle w:val="Normal"/>
-        <w:rPr>
-          <w:rFonts w:ascii="DejaVu Sans" w:hAnsi="DejaVu Sans"/>
-        </w:rPr>
+        <w:rPr/>
       </w:pPr>
       <w:r>
         <w:rPr/>

</xml_diff>

<commit_message>
fix!: use "Listing" instead of "RichText" for multiline support
BREAKING CHANGE: It turns out that docx-template already features a "Listing" class that
is a much better fit for our use-case (multiline-support, preserved
formatting, no changes in templates) than "RichText".

The listing class only handles \n, \a, \t and \f, see
https://github.com/elapouya/python-docx-template/blob/4fe1cc507d23cca68a8d78208dcb803a312578ec/docxtpl/__init__.py#L701

This wraps all values as "Listing" and adds a string cast to the jinja
filters for compatibility.
</commit_message>
<xml_diff>
--- a/document_merge_service/api/tests/data/docx-template-filters.docx
+++ b/document_merge_service/api/tests/data/docx-template-filters.docx
@@ -5,9 +5,7 @@
     <w:p>
       <w:pPr>
         <w:pStyle w:val="Normal"/>
-        <w:rPr>
-          <w:rFonts w:ascii="DejaVu Sans" w:hAnsi="DejaVu Sans"/>
-        </w:rPr>
+        <w:rPr/>
       </w:pPr>
       <w:r>
         <w:rPr>
@@ -43,9 +41,7 @@
     <w:p>
       <w:pPr>
         <w:pStyle w:val="Normal"/>
-        <w:rPr>
-          <w:rFonts w:ascii="DejaVu Sans" w:hAnsi="DejaVu Sans"/>
-        </w:rPr>
+        <w:rPr/>
       </w:pPr>
       <w:r>
         <w:rPr>
@@ -161,13 +157,25 @@
         <w:rPr>
           <w:rFonts w:ascii="DejaVu Sans" w:hAnsi="DejaVu Sans"/>
         </w:rPr>
-        <w:t>{{r test_richtext.</w:t>
+        <w:t>{{test_</w:t>
       </w:r>
       <w:r>
         <w:rPr>
           <w:rFonts w:ascii="DejaVu Sans" w:hAnsi="DejaVu Sans"/>
         </w:rPr>
         <w:t>nested</w:t>
+      </w:r>
+      <w:r>
+        <w:rPr>
+          <w:rFonts w:ascii="DejaVu Sans" w:hAnsi="DejaVu Sans"/>
+        </w:rPr>
+        <w:t>.</w:t>
+      </w:r>
+      <w:r>
+        <w:rPr>
+          <w:rFonts w:ascii="DejaVu Sans" w:hAnsi="DejaVu Sans"/>
+        </w:rPr>
+        <w:t>multiline</w:t>
       </w:r>
       <w:r>
         <w:rPr>

</xml_diff>

<commit_message>
Alternative implementation using jinja filter
</commit_message>
<xml_diff>
--- a/document_merge_service/api/tests/data/docx-template-filters.docx
+++ b/document_merge_service/api/tests/data/docx-template-filters.docx
@@ -153,6 +153,7 @@
         <w:pStyle w:val="Normal"/>
         <w:rPr/>
       </w:pPr>
+      <w:bookmarkStart w:id="1" w:name="__DdeLink__36_792793898"/>
       <w:r>
         <w:rPr>
           <w:rFonts w:ascii="DejaVu Sans" w:hAnsi="DejaVu Sans"/>
@@ -183,6 +184,7 @@
         </w:rPr>
         <w:t xml:space="preserve"> }}</w:t>
       </w:r>
+      <w:bookmarkEnd w:id="1"/>
     </w:p>
     <w:p>
       <w:pPr>
@@ -190,7 +192,46 @@
         <w:rPr/>
       </w:pPr>
       <w:r>
-        <w:rPr/>
+        <w:rPr>
+          <w:rFonts w:ascii="DejaVu Sans" w:hAnsi="DejaVu Sans"/>
+        </w:rPr>
+        <w:t>{{ test_</w:t>
+      </w:r>
+      <w:r>
+        <w:rPr>
+          <w:rFonts w:ascii="DejaVu Sans" w:hAnsi="DejaVu Sans"/>
+        </w:rPr>
+        <w:t>nested</w:t>
+      </w:r>
+      <w:r>
+        <w:rPr>
+          <w:rFonts w:ascii="DejaVu Sans" w:hAnsi="DejaVu Sans"/>
+        </w:rPr>
+        <w:t>.</w:t>
+      </w:r>
+      <w:r>
+        <w:rPr>
+          <w:rFonts w:ascii="DejaVu Sans" w:hAnsi="DejaVu Sans"/>
+        </w:rPr>
+        <w:t>multiline</w:t>
+      </w:r>
+      <w:r>
+        <w:rPr>
+          <w:rFonts w:ascii="DejaVu Sans" w:hAnsi="DejaVu Sans"/>
+        </w:rPr>
+        <w:t xml:space="preserve"> </w:t>
+      </w:r>
+      <w:r>
+        <w:rPr>
+          <w:rFonts w:ascii="DejaVu Sans" w:hAnsi="DejaVu Sans"/>
+        </w:rPr>
+        <w:t xml:space="preserve">| multiline </w:t>
+      </w:r>
+      <w:r>
+        <w:rPr>
+          <w:rFonts w:ascii="DejaVu Sans" w:hAnsi="DejaVu Sans"/>
+        </w:rPr>
+        <w:t>}}</w:t>
       </w:r>
     </w:p>
     <w:sectPr>

</xml_diff>

<commit_message>
fix(multiline): revert automatic conversion, add filter instead
BREAKING CHANGE: After gathering some practical experience with the new
automatic "Listing"-conversion for multiline we noticed that this
feature is a little bit too "clever" and breaks many advanced use-cases.

This reverts the automatic conversion in favor of a simple "multiline"
filter that wraps the value in a "Listing".
</commit_message>
<xml_diff>
--- a/document_merge_service/api/tests/data/docx-template-filters.docx
+++ b/document_merge_service/api/tests/data/docx-template-filters.docx
@@ -157,25 +157,13 @@
         <w:rPr>
           <w:rFonts w:ascii="DejaVu Sans" w:hAnsi="DejaVu Sans"/>
         </w:rPr>
-        <w:t>{{test_</w:t>
-      </w:r>
-      <w:r>
-        <w:rPr>
-          <w:rFonts w:ascii="DejaVu Sans" w:hAnsi="DejaVu Sans"/>
-        </w:rPr>
-        <w:t>nested</w:t>
-      </w:r>
-      <w:r>
-        <w:rPr>
-          <w:rFonts w:ascii="DejaVu Sans" w:hAnsi="DejaVu Sans"/>
-        </w:rPr>
-        <w:t>.</w:t>
-      </w:r>
-      <w:r>
-        <w:rPr>
-          <w:rFonts w:ascii="DejaVu Sans" w:hAnsi="DejaVu Sans"/>
-        </w:rPr>
-        <w:t>multiline</w:t>
+        <w:t>{{test_nested.multiline</w:t>
+      </w:r>
+      <w:r>
+        <w:rPr>
+          <w:rFonts w:ascii="DejaVu Sans" w:hAnsi="DejaVu Sans"/>
+        </w:rPr>
+        <w:t xml:space="preserve"> | multiline</w:t>
       </w:r>
       <w:r>
         <w:rPr>

</xml_diff>

<commit_message>
chore(tests): use black.png instead of python-powered.png
</commit_message>
<xml_diff>
--- a/document_merge_service/api/tests/data/docx-template-filters.docx
+++ b/document_merge_service/api/tests/data/docx-template-filters.docx
@@ -180,7 +180,18 @@
           <w:szCs w:val="24"/>
           <w:lang w:val="en-US" w:eastAsia="zh-CN" w:bidi="hi-IN"/>
         </w:rPr>
-        <w:t>python-powered.png’</w:t>
+        <w:t>black</w:t>
+      </w:r>
+      <w:r>
+        <w:rPr>
+          <w:rFonts w:eastAsia="Noto Sans CJK SC Regular" w:cs="FreeSans" w:ascii="DejaVu Sans" w:hAnsi="DejaVu Sans"/>
+          <w:color w:val="00000A"/>
+          <w:kern w:val="0"/>
+          <w:sz w:val="24"/>
+          <w:szCs w:val="24"/>
+          <w:lang w:val="en-US" w:eastAsia="zh-CN" w:bidi="hi-IN"/>
+        </w:rPr>
+        <w:t>.png’</w:t>
       </w:r>
       <w:r>
         <w:rPr>

</xml_diff>